<commit_message>
Completed Neural Network and dataset processing
</commit_message>
<xml_diff>
--- a/Hangul Recognition .docx
+++ b/Hangul Recognition .docx
@@ -77,117 +77,66 @@
           <w:color w:val="525252" w:themeColor="accent3" w:themeShade="80"/>
           <w:sz w:val="22"/>
         </w:rPr>
-        <w:t>PatrickHuynh97/</w:t>
-      </w:r>
-      <w:proofErr w:type="spellStart"/>
+        <w:t>PatrickHuynh97/HangulRecognition</w:t>
+      </w:r>
+    </w:p>
+    <w:p>
+      <w:r>
+        <w:t>For more information on character recognition (MNIST) and how a Convolutional Neural Network works, please the document in another one of my repositories:</w:t>
+      </w:r>
+    </w:p>
+    <w:p>
+      <w:pPr>
+        <w:rPr>
+          <w:sz w:val="18"/>
+        </w:rPr>
+      </w:pPr>
+    </w:p>
+    <w:p>
+      <w:pPr>
+        <w:jc w:val="center"/>
+      </w:pPr>
       <w:r>
         <w:rPr>
           <w:color w:val="525252" w:themeColor="accent3" w:themeShade="80"/>
           <w:sz w:val="22"/>
         </w:rPr>
-        <w:t>HangulRecognition</w:t>
-      </w:r>
-      <w:proofErr w:type="spellEnd"/>
-    </w:p>
-    <w:p>
-      <w:r>
-        <w:t>For more information on character recognition (MNIST) and how a Convolutional Neural Network works, please the document in another one of my repositories:</w:t>
-      </w:r>
-    </w:p>
-    <w:p>
-      <w:pPr>
-        <w:rPr>
-          <w:sz w:val="18"/>
-        </w:rPr>
-      </w:pPr>
-    </w:p>
-    <w:p>
-      <w:pPr>
-        <w:jc w:val="center"/>
-      </w:pPr>
+        <w:t>PatrickHuynh97/</w:t>
+      </w:r>
       <w:r>
         <w:rPr>
           <w:color w:val="525252" w:themeColor="accent3" w:themeShade="80"/>
           <w:sz w:val="22"/>
         </w:rPr>
-        <w:t>PatrickHuynh97/</w:t>
-      </w:r>
-      <w:proofErr w:type="spellStart"/>
-      <w:r>
+        <w:t>CNNMNISTrecognition</w:t>
+      </w:r>
+    </w:p>
+    <w:p>
+      <w:pPr>
+        <w:spacing w:after="120"/>
+      </w:pPr>
+      <w:r>
+        <w:t>This project is very similar to that in the repository below, except I am using Keras instead of Estimators.</w:t>
+      </w:r>
+      <w:r>
+        <w:t xml:space="preserve"> In some sections I may use code from this repository to assist in this project. </w:t>
+      </w:r>
+    </w:p>
+    <w:p>
+      <w:pPr>
+        <w:spacing w:after="120"/>
+        <w:jc w:val="center"/>
         <w:rPr>
           <w:color w:val="525252" w:themeColor="accent3" w:themeShade="80"/>
           <w:sz w:val="22"/>
         </w:rPr>
-        <w:t>CNNMNISTrecognition</w:t>
-      </w:r>
-      <w:proofErr w:type="spellEnd"/>
-    </w:p>
-    <w:p>
-      <w:pPr>
-        <w:spacing w:after="120"/>
-      </w:pPr>
-      <w:r>
-        <w:t xml:space="preserve">This project is very </w:t>
-      </w:r>
-      <w:proofErr w:type="gramStart"/>
-      <w:r>
-        <w:t>similar to</w:t>
-      </w:r>
-      <w:proofErr w:type="gramEnd"/>
-      <w:r>
-        <w:t xml:space="preserve"> that in the repository below, except I am using Keras instead of Estimators.</w:t>
-      </w:r>
-      <w:r>
-        <w:t xml:space="preserve"> In some sections I may use code from this repository to assist in this project. </w:t>
-      </w:r>
-    </w:p>
-    <w:p>
-      <w:pPr>
-        <w:spacing w:after="120"/>
-        <w:jc w:val="center"/>
+      </w:pPr>
+      <w:r>
         <w:rPr>
           <w:color w:val="525252" w:themeColor="accent3" w:themeShade="80"/>
           <w:sz w:val="22"/>
         </w:rPr>
-      </w:pPr>
-      <w:r>
-        <w:rPr>
-          <w:color w:val="525252" w:themeColor="accent3" w:themeShade="80"/>
-          <w:sz w:val="22"/>
-        </w:rPr>
-        <w:t>IBM/</w:t>
-      </w:r>
-      <w:proofErr w:type="spellStart"/>
-      <w:r>
-        <w:rPr>
-          <w:color w:val="525252" w:themeColor="accent3" w:themeShade="80"/>
-          <w:sz w:val="22"/>
-        </w:rPr>
-        <w:t>tensorflow</w:t>
-      </w:r>
-      <w:proofErr w:type="spellEnd"/>
-      <w:r>
-        <w:rPr>
-          <w:color w:val="525252" w:themeColor="accent3" w:themeShade="80"/>
-          <w:sz w:val="22"/>
-        </w:rPr>
-        <w:t>-</w:t>
-      </w:r>
-      <w:proofErr w:type="spellStart"/>
-      <w:r>
-        <w:rPr>
-          <w:color w:val="525252" w:themeColor="accent3" w:themeShade="80"/>
-          <w:sz w:val="22"/>
-        </w:rPr>
-        <w:t>hangul</w:t>
-      </w:r>
-      <w:proofErr w:type="spellEnd"/>
-      <w:r>
-        <w:rPr>
-          <w:color w:val="525252" w:themeColor="accent3" w:themeShade="80"/>
-          <w:sz w:val="22"/>
-        </w:rPr>
-        <w:t>-recognition</w:t>
+        <w:t>IBM/tensorflow-hangul-recognition</w:t>
       </w:r>
     </w:p>
     <w:p>
@@ -434,7 +383,7 @@
             </w:rPr>
             <w:fldChar w:fldCharType="separate"/>
           </w:r>
-          <w:hyperlink w:anchor="_Toc518649386" w:history="1">
+          <w:hyperlink w:anchor="_Toc519008474" w:history="1">
             <w:r>
               <w:rPr>
                 <w:rStyle w:val="Hyperlink"/>
@@ -461,7 +410,7 @@
                 <w:noProof/>
                 <w:webHidden/>
               </w:rPr>
-              <w:instrText xml:space="preserve"> PAGEREF _Toc518649386 \h </w:instrText>
+              <w:instrText xml:space="preserve"> PAGEREF _Toc519008474 \h </w:instrText>
             </w:r>
             <w:r>
               <w:rPr>
@@ -481,7 +430,7 @@
                 <w:noProof/>
                 <w:webHidden/>
               </w:rPr>
-              <w:t>4</w:t>
+              <w:t>3</w:t>
             </w:r>
             <w:r>
               <w:rPr>
@@ -509,7 +458,7 @@
               <w:lang w:eastAsia="en-GB"/>
             </w:rPr>
           </w:pPr>
-          <w:hyperlink w:anchor="_Toc518649387" w:history="1">
+          <w:hyperlink w:anchor="_Toc519008475" w:history="1">
             <w:r>
               <w:rPr>
                 <w:rStyle w:val="Hyperlink"/>
@@ -536,7 +485,83 @@
                 <w:noProof/>
                 <w:webHidden/>
               </w:rPr>
-              <w:instrText xml:space="preserve"> PAGEREF _Toc518649387 \h </w:instrText>
+              <w:instrText xml:space="preserve"> PAGEREF _Toc519008475 \h </w:instrText>
+            </w:r>
+            <w:r>
+              <w:rPr>
+                <w:noProof/>
+                <w:webHidden/>
+              </w:rPr>
+            </w:r>
+            <w:r>
+              <w:rPr>
+                <w:noProof/>
+                <w:webHidden/>
+              </w:rPr>
+              <w:fldChar w:fldCharType="separate"/>
+            </w:r>
+            <w:r>
+              <w:rPr>
+                <w:noProof/>
+                <w:webHidden/>
+              </w:rPr>
+              <w:t>3</w:t>
+            </w:r>
+            <w:r>
+              <w:rPr>
+                <w:noProof/>
+                <w:webHidden/>
+              </w:rPr>
+              <w:fldChar w:fldCharType="end"/>
+            </w:r>
+          </w:hyperlink>
+        </w:p>
+        <w:p>
+          <w:pPr>
+            <w:pStyle w:val="TOC1"/>
+            <w:tabs>
+              <w:tab w:val="right" w:leader="dot" w:pos="9010"/>
+            </w:tabs>
+            <w:rPr>
+              <w:rFonts w:eastAsiaTheme="minorEastAsia"/>
+              <w:b w:val="0"/>
+              <w:bCs w:val="0"/>
+              <w:caps w:val="0"/>
+              <w:noProof/>
+              <w:sz w:val="24"/>
+              <w:szCs w:val="24"/>
+              <w:lang w:eastAsia="en-GB"/>
+            </w:rPr>
+          </w:pPr>
+          <w:hyperlink w:anchor="_Toc519008476" w:history="1">
+            <w:r>
+              <w:rPr>
+                <w:rStyle w:val="Hyperlink"/>
+                <w:noProof/>
+                <w:lang w:eastAsia="en-GB"/>
+              </w:rPr>
+              <w:t>Dataset preparation</w:t>
+            </w:r>
+            <w:r>
+              <w:rPr>
+                <w:noProof/>
+                <w:webHidden/>
+              </w:rPr>
+              <w:tab/>
+            </w:r>
+            <w:r>
+              <w:rPr>
+                <w:noProof/>
+                <w:webHidden/>
+              </w:rPr>
+              <w:fldChar w:fldCharType="begin"/>
+            </w:r>
+            <w:r>
+              <w:rPr>
+                <w:noProof/>
+                <w:webHidden/>
+              </w:rPr>
+              <w:instrText xml:space="preserve"> PAGEREF _Toc519008476 \h </w:instrText>
             </w:r>
             <w:r>
               <w:rPr>
@@ -591,7 +616,7 @@
       <w:r>
         <w:br w:type="page"/>
       </w:r>
-      <w:bookmarkStart w:id="2" w:name="_Toc518649386"/>
+      <w:bookmarkStart w:id="2" w:name="_Toc519008474"/>
       <w:r>
         <w:lastRenderedPageBreak/>
         <w:t>Keras</w:t>
@@ -627,7 +652,7 @@
       <w:pPr>
         <w:pStyle w:val="Heading1"/>
       </w:pPr>
-      <w:bookmarkStart w:id="3" w:name="_Toc518649387"/>
+      <w:bookmarkStart w:id="3" w:name="_Toc519008475"/>
       <w:r>
         <w:t>CNN Structure</w:t>
       </w:r>
@@ -642,35 +667,7 @@
         <w:rPr>
           <w:i/>
         </w:rPr>
-        <w:t>IBM/</w:t>
-      </w:r>
-      <w:proofErr w:type="spellStart"/>
-      <w:r>
-        <w:rPr>
-          <w:i/>
-        </w:rPr>
-        <w:t>tensorflow</w:t>
-      </w:r>
-      <w:proofErr w:type="spellEnd"/>
-      <w:r>
-        <w:rPr>
-          <w:i/>
-        </w:rPr>
-        <w:t>-</w:t>
-      </w:r>
-      <w:proofErr w:type="spellStart"/>
-      <w:r>
-        <w:rPr>
-          <w:i/>
-        </w:rPr>
-        <w:t>hangul</w:t>
-      </w:r>
-      <w:proofErr w:type="spellEnd"/>
-      <w:r>
-        <w:rPr>
-          <w:i/>
-        </w:rPr>
-        <w:t>-recognition</w:t>
+        <w:t>IBM/tensorflow-hangul-recognition</w:t>
       </w:r>
       <w:r>
         <w:t xml:space="preserve">. </w:t>
@@ -788,14 +785,7 @@
         <w:rPr>
           <w:sz w:val="21"/>
         </w:rPr>
-        <w:t xml:space="preserve">activation function = </w:t>
-      </w:r>
-      <w:proofErr w:type="spellStart"/>
-      <w:r>
-        <w:rPr>
-          <w:sz w:val="21"/>
-        </w:rPr>
-        <w:t>R</w:t>
+        <w:t>activation function = R</w:t>
       </w:r>
       <w:r>
         <w:rPr>
@@ -803,7 +793,6 @@
         </w:rPr>
         <w:t>eLU</w:t>
       </w:r>
-      <w:proofErr w:type="spellEnd"/>
     </w:p>
     <w:p>
       <w:pPr>
@@ -1027,16 +1016,8 @@
         <w:rPr>
           <w:sz w:val="21"/>
         </w:rPr>
-        <w:t xml:space="preserve">activation function = </w:t>
-      </w:r>
-      <w:proofErr w:type="spellStart"/>
-      <w:r>
-        <w:rPr>
-          <w:sz w:val="21"/>
-        </w:rPr>
-        <w:t>ReLU</w:t>
-      </w:r>
-      <w:proofErr w:type="spellEnd"/>
+        <w:t>activation function = ReLU</w:t>
+      </w:r>
     </w:p>
     <w:p>
       <w:pPr>
@@ -1250,16 +1231,8 @@
         <w:rPr>
           <w:sz w:val="21"/>
         </w:rPr>
-        <w:t xml:space="preserve">activation function = </w:t>
-      </w:r>
-      <w:proofErr w:type="spellStart"/>
-      <w:r>
-        <w:rPr>
-          <w:sz w:val="21"/>
-        </w:rPr>
-        <w:t>ReLU</w:t>
-      </w:r>
-      <w:proofErr w:type="spellEnd"/>
+        <w:t>activation function = ReLU</w:t>
+      </w:r>
     </w:p>
     <w:p>
       <w:pPr>
@@ -1401,15 +1374,373 @@
         <w:rPr>
           <w:lang w:eastAsia="en-GB"/>
         </w:rPr>
-        <w:t>Input data</w:t>
-      </w:r>
-    </w:p>
-    <w:p>
-      <w:pPr>
-        <w:rPr>
-          <w:lang w:eastAsia="en-GB"/>
-        </w:rPr>
-      </w:pPr>
+        <w:t>Dataset Preperation</w:t>
+      </w:r>
+    </w:p>
+    <w:p>
+      <w:pPr>
+        <w:rPr>
+          <w:lang w:eastAsia="en-GB"/>
+        </w:rPr>
+      </w:pPr>
+      <w:r>
+        <w:rPr>
+          <w:noProof/>
+          <w:lang w:eastAsia="en-GB"/>
+        </w:rPr>
+        <mc:AlternateContent>
+          <mc:Choice Requires="wps">
+            <w:drawing>
+              <wp:anchor distT="0" distB="0" distL="114300" distR="114300" simplePos="0" relativeHeight="251659264" behindDoc="0" locked="0" layoutInCell="1" allowOverlap="1" wp14:anchorId="4CE68AE7" wp14:editId="30A35B85">
+                <wp:simplePos x="0" y="0"/>
+                <wp:positionH relativeFrom="column">
+                  <wp:posOffset>4856480</wp:posOffset>
+                </wp:positionH>
+                <wp:positionV relativeFrom="paragraph">
+                  <wp:posOffset>203835</wp:posOffset>
+                </wp:positionV>
+                <wp:extent cx="1369695" cy="1661160"/>
+                <wp:effectExtent l="0" t="0" r="0" b="0"/>
+                <wp:wrapSquare wrapText="bothSides"/>
+                <wp:docPr id="3" name="Text Box 3"/>
+                <wp:cNvGraphicFramePr/>
+                <a:graphic xmlns:a="http://schemas.openxmlformats.org/drawingml/2006/main">
+                  <a:graphicData uri="http://schemas.microsoft.com/office/word/2010/wordprocessingShape">
+                    <wps:wsp>
+                      <wps:cNvSpPr txBox="1"/>
+                      <wps:spPr>
+                        <a:xfrm>
+                          <a:off x="0" y="0"/>
+                          <a:ext cx="1369695" cy="1661160"/>
+                        </a:xfrm>
+                        <a:prstGeom prst="rect">
+                          <a:avLst/>
+                        </a:prstGeom>
+                        <a:noFill/>
+                        <a:ln>
+                          <a:noFill/>
+                        </a:ln>
+                        <a:effectLst/>
+                      </wps:spPr>
+                      <wps:style>
+                        <a:lnRef idx="0">
+                          <a:schemeClr val="accent1"/>
+                        </a:lnRef>
+                        <a:fillRef idx="0">
+                          <a:schemeClr val="accent1"/>
+                        </a:fillRef>
+                        <a:effectRef idx="0">
+                          <a:schemeClr val="accent1"/>
+                        </a:effectRef>
+                        <a:fontRef idx="minor">
+                          <a:schemeClr val="dk1"/>
+                        </a:fontRef>
+                      </wps:style>
+                      <wps:txbx>
+                        <w:txbxContent>
+                          <w:p>
+                            <w:pPr>
+                              <w:rPr>
+                                <w:sz w:val="21"/>
+                              </w:rPr>
+                            </w:pPr>
+                            <w:r>
+                              <w:rPr>
+                                <w:sz w:val="21"/>
+                              </w:rPr>
+                              <w:t>hangul_1.jpeg,</w:t>
+                            </w:r>
+                            <w:r>
+                              <w:rPr>
+                                <w:rFonts w:ascii="Malgun Gothic" w:eastAsia="Malgun Gothic" w:hAnsi="Malgun Gothic" w:cs="Malgun Gothic"/>
+                                <w:sz w:val="21"/>
+                              </w:rPr>
+                              <w:t>가</w:t>
+                            </w:r>
+                          </w:p>
+                          <w:p>
+                            <w:pPr>
+                              <w:rPr>
+                                <w:sz w:val="21"/>
+                              </w:rPr>
+                            </w:pPr>
+                            <w:r>
+                              <w:rPr>
+                                <w:sz w:val="21"/>
+                              </w:rPr>
+                              <w:t>hangul_2.jpeg,</w:t>
+                            </w:r>
+                            <w:r>
+                              <w:rPr>
+                                <w:rFonts w:ascii="Malgun Gothic" w:eastAsia="Malgun Gothic" w:hAnsi="Malgun Gothic" w:cs="Malgun Gothic"/>
+                                <w:sz w:val="21"/>
+                              </w:rPr>
+                              <w:t>가</w:t>
+                            </w:r>
+                          </w:p>
+                          <w:p>
+                            <w:pPr>
+                              <w:rPr>
+                                <w:sz w:val="21"/>
+                              </w:rPr>
+                            </w:pPr>
+                            <w:r>
+                              <w:rPr>
+                                <w:sz w:val="21"/>
+                              </w:rPr>
+                              <w:t>hangul_3.jpeg,</w:t>
+                            </w:r>
+                            <w:r>
+                              <w:rPr>
+                                <w:rFonts w:ascii="Malgun Gothic" w:eastAsia="Malgun Gothic" w:hAnsi="Malgun Gothic" w:cs="Malgun Gothic"/>
+                                <w:sz w:val="21"/>
+                              </w:rPr>
+                              <w:t>가</w:t>
+                            </w:r>
+                          </w:p>
+                          <w:p>
+                            <w:pPr>
+                              <w:rPr>
+                                <w:sz w:val="21"/>
+                              </w:rPr>
+                            </w:pPr>
+                            <w:r>
+                              <w:rPr>
+                                <w:sz w:val="21"/>
+                              </w:rPr>
+                              <w:t>hangul_4.jpeg,</w:t>
+                            </w:r>
+                            <w:r>
+                              <w:rPr>
+                                <w:rFonts w:ascii="Malgun Gothic" w:eastAsia="Malgun Gothic" w:hAnsi="Malgun Gothic" w:cs="Malgun Gothic"/>
+                                <w:sz w:val="21"/>
+                              </w:rPr>
+                              <w:t>가</w:t>
+                            </w:r>
+                          </w:p>
+                          <w:p>
+                            <w:pPr>
+                              <w:rPr>
+                                <w:sz w:val="21"/>
+                              </w:rPr>
+                            </w:pPr>
+                            <w:r>
+                              <w:rPr>
+                                <w:sz w:val="21"/>
+                              </w:rPr>
+                              <w:t>hangul_5.jpeg,</w:t>
+                            </w:r>
+                            <w:r>
+                              <w:rPr>
+                                <w:rFonts w:ascii="Malgun Gothic" w:eastAsia="Malgun Gothic" w:hAnsi="Malgun Gothic" w:cs="Malgun Gothic"/>
+                                <w:sz w:val="21"/>
+                              </w:rPr>
+                              <w:t>각</w:t>
+                            </w:r>
+                          </w:p>
+                          <w:p>
+                            <w:pPr>
+                              <w:rPr>
+                                <w:sz w:val="21"/>
+                              </w:rPr>
+                            </w:pPr>
+                            <w:r>
+                              <w:rPr>
+                                <w:sz w:val="21"/>
+                              </w:rPr>
+                              <w:t>hangul_6.jpeg,</w:t>
+                            </w:r>
+                            <w:r>
+                              <w:rPr>
+                                <w:rFonts w:ascii="Malgun Gothic" w:eastAsia="Malgun Gothic" w:hAnsi="Malgun Gothic" w:cs="Malgun Gothic"/>
+                                <w:sz w:val="21"/>
+                              </w:rPr>
+                              <w:t>각</w:t>
+                            </w:r>
+                          </w:p>
+                          <w:p>
+                            <w:pPr>
+                              <w:rPr>
+                                <w:sz w:val="21"/>
+                              </w:rPr>
+                            </w:pPr>
+                            <w:r>
+                              <w:rPr>
+                                <w:sz w:val="21"/>
+                              </w:rPr>
+                              <w:t>…</w:t>
+                            </w:r>
+                          </w:p>
+                        </w:txbxContent>
+                      </wps:txbx>
+                      <wps:bodyPr rot="0" spcFirstLastPara="0" vertOverflow="overflow" horzOverflow="overflow" vert="horz" wrap="square" lIns="91440" tIns="45720" rIns="91440" bIns="45720" numCol="1" spcCol="0" rtlCol="0" fromWordArt="0" anchor="t" anchorCtr="0" forceAA="0" compatLnSpc="1">
+                        <a:prstTxWarp prst="textNoShape">
+                          <a:avLst/>
+                        </a:prstTxWarp>
+                        <a:noAutofit/>
+                      </wps:bodyPr>
+                    </wps:wsp>
+                  </a:graphicData>
+                </a:graphic>
+                <wp14:sizeRelH relativeFrom="margin">
+                  <wp14:pctWidth>0</wp14:pctWidth>
+                </wp14:sizeRelH>
+                <wp14:sizeRelV relativeFrom="margin">
+                  <wp14:pctHeight>0</wp14:pctHeight>
+                </wp14:sizeRelV>
+              </wp:anchor>
+            </w:drawing>
+          </mc:Choice>
+          <mc:Fallback>
+            <w:pict>
+              <v:shapetype w14:anchorId="4CE68AE7" id="_x0000_t202" coordsize="21600,21600" o:spt="202" path="m0,0l0,21600,21600,21600,21600,0xe">
+                <v:stroke joinstyle="miter"/>
+                <v:path gradientshapeok="t" o:connecttype="rect"/>
+              </v:shapetype>
+              <v:shape id="Text Box 3" o:spid="_x0000_s1026" type="#_x0000_t202" style="position:absolute;margin-left:382.4pt;margin-top:16.05pt;width:107.85pt;height:130.8pt;z-index:251659264;visibility:visible;mso-wrap-style:square;mso-width-percent:0;mso-height-percent:0;mso-wrap-distance-left:9pt;mso-wrap-distance-top:0;mso-wrap-distance-right:9pt;mso-wrap-distance-bottom:0;mso-position-horizontal:absolute;mso-position-horizontal-relative:text;mso-position-vertical:absolute;mso-position-vertical-relative:text;mso-width-percent:0;mso-height-percent:0;mso-width-relative:margin;mso-height-relative:margin;v-text-anchor:top" o:gfxdata="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" filled="f" stroked="f">
+                <v:textbox>
+                  <w:txbxContent>
+                    <w:p>
+                      <w:pPr>
+                        <w:rPr>
+                          <w:sz w:val="21"/>
+                        </w:rPr>
+                      </w:pPr>
+                      <w:r>
+                        <w:rPr>
+                          <w:sz w:val="21"/>
+                        </w:rPr>
+                        <w:t>hangul_1.jpeg,</w:t>
+                      </w:r>
+                      <w:r>
+                        <w:rPr>
+                          <w:rFonts w:ascii="Malgun Gothic" w:eastAsia="Malgun Gothic" w:hAnsi="Malgun Gothic" w:cs="Malgun Gothic"/>
+                          <w:sz w:val="21"/>
+                        </w:rPr>
+                        <w:t>가</w:t>
+                      </w:r>
+                    </w:p>
+                    <w:p>
+                      <w:pPr>
+                        <w:rPr>
+                          <w:sz w:val="21"/>
+                        </w:rPr>
+                      </w:pPr>
+                      <w:r>
+                        <w:rPr>
+                          <w:sz w:val="21"/>
+                        </w:rPr>
+                        <w:t>hangul_2.jpeg,</w:t>
+                      </w:r>
+                      <w:r>
+                        <w:rPr>
+                          <w:rFonts w:ascii="Malgun Gothic" w:eastAsia="Malgun Gothic" w:hAnsi="Malgun Gothic" w:cs="Malgun Gothic"/>
+                          <w:sz w:val="21"/>
+                        </w:rPr>
+                        <w:t>가</w:t>
+                      </w:r>
+                    </w:p>
+                    <w:p>
+                      <w:pPr>
+                        <w:rPr>
+                          <w:sz w:val="21"/>
+                        </w:rPr>
+                      </w:pPr>
+                      <w:r>
+                        <w:rPr>
+                          <w:sz w:val="21"/>
+                        </w:rPr>
+                        <w:t>hangul_3.jpeg,</w:t>
+                      </w:r>
+                      <w:r>
+                        <w:rPr>
+                          <w:rFonts w:ascii="Malgun Gothic" w:eastAsia="Malgun Gothic" w:hAnsi="Malgun Gothic" w:cs="Malgun Gothic"/>
+                          <w:sz w:val="21"/>
+                        </w:rPr>
+                        <w:t>가</w:t>
+                      </w:r>
+                    </w:p>
+                    <w:p>
+                      <w:pPr>
+                        <w:rPr>
+                          <w:sz w:val="21"/>
+                        </w:rPr>
+                      </w:pPr>
+                      <w:r>
+                        <w:rPr>
+                          <w:sz w:val="21"/>
+                        </w:rPr>
+                        <w:t>hangul_4.jpeg,</w:t>
+                      </w:r>
+                      <w:r>
+                        <w:rPr>
+                          <w:rFonts w:ascii="Malgun Gothic" w:eastAsia="Malgun Gothic" w:hAnsi="Malgun Gothic" w:cs="Malgun Gothic"/>
+                          <w:sz w:val="21"/>
+                        </w:rPr>
+                        <w:t>가</w:t>
+                      </w:r>
+                    </w:p>
+                    <w:p>
+                      <w:pPr>
+                        <w:rPr>
+                          <w:sz w:val="21"/>
+                        </w:rPr>
+                      </w:pPr>
+                      <w:r>
+                        <w:rPr>
+                          <w:sz w:val="21"/>
+                        </w:rPr>
+                        <w:t>hangul_5.jpeg,</w:t>
+                      </w:r>
+                      <w:r>
+                        <w:rPr>
+                          <w:rFonts w:ascii="Malgun Gothic" w:eastAsia="Malgun Gothic" w:hAnsi="Malgun Gothic" w:cs="Malgun Gothic"/>
+                          <w:sz w:val="21"/>
+                        </w:rPr>
+                        <w:t>각</w:t>
+                      </w:r>
+                    </w:p>
+                    <w:p>
+                      <w:pPr>
+                        <w:rPr>
+                          <w:sz w:val="21"/>
+                        </w:rPr>
+                      </w:pPr>
+                      <w:r>
+                        <w:rPr>
+                          <w:sz w:val="21"/>
+                        </w:rPr>
+                        <w:t>hangul_6.jpeg,</w:t>
+                      </w:r>
+                      <w:r>
+                        <w:rPr>
+                          <w:rFonts w:ascii="Malgun Gothic" w:eastAsia="Malgun Gothic" w:hAnsi="Malgun Gothic" w:cs="Malgun Gothic"/>
+                          <w:sz w:val="21"/>
+                        </w:rPr>
+                        <w:t>각</w:t>
+                      </w:r>
+                    </w:p>
+                    <w:p>
+                      <w:pPr>
+                        <w:rPr>
+                          <w:sz w:val="21"/>
+                        </w:rPr>
+                      </w:pPr>
+                      <w:r>
+                        <w:rPr>
+                          <w:sz w:val="21"/>
+                        </w:rPr>
+                        <w:t>…</w:t>
+                      </w:r>
+                    </w:p>
+                  </w:txbxContent>
+                </v:textbox>
+                <w10:wrap type="square"/>
+              </v:shape>
+            </w:pict>
+          </mc:Fallback>
+        </mc:AlternateContent>
+      </w:r>
     </w:p>
     <w:p>
       <w:pPr>
@@ -1446,175 +1777,634 @@
           <w:i/>
           <w:lang w:eastAsia="en-GB"/>
         </w:rPr>
+        <w:t>.ttf</w:t>
+      </w:r>
+      <w:r>
+        <w:rPr>
+          <w:lang w:eastAsia="en-GB"/>
+        </w:rPr>
+        <w:t xml:space="preserve"> files </w:t>
+      </w:r>
+      <w:r>
+        <w:rPr>
+          <w:lang w:eastAsia="en-GB"/>
+        </w:rPr>
+        <w:t>into JPEG</w:t>
+      </w:r>
+      <w:r>
+        <w:rPr>
+          <w:lang w:eastAsia="en-GB"/>
+        </w:rPr>
+        <w:t xml:space="preserve"> already exists. W</w:t>
+      </w:r>
+      <w:r>
+        <w:rPr>
+          <w:lang w:eastAsia="en-GB"/>
+        </w:rPr>
+        <w:t>e</w:t>
+      </w:r>
+      <w:r>
+        <w:rPr>
+          <w:lang w:eastAsia="en-GB"/>
+        </w:rPr>
+        <w:t xml:space="preserve"> download fonts </w:t>
+      </w:r>
+      <w:r>
+        <w:rPr>
+          <w:lang w:eastAsia="en-GB"/>
+        </w:rPr>
+        <w:t xml:space="preserve">from the website </w:t>
+      </w:r>
+      <w:r>
+        <w:rPr>
+          <w:b/>
+          <w:lang w:eastAsia="en-GB"/>
+        </w:rPr>
+        <w:t>naver</w:t>
+      </w:r>
+      <w:r>
+        <w:rPr>
+          <w:lang w:eastAsia="en-GB"/>
+        </w:rPr>
+        <w:t xml:space="preserve">, and </w:t>
+      </w:r>
+      <w:r>
+        <w:rPr>
+          <w:lang w:eastAsia="en-GB"/>
+        </w:rPr>
+        <w:t>then use a python script to convert these images into JPEG format</w:t>
+      </w:r>
+      <w:r>
+        <w:rPr>
+          <w:lang w:eastAsia="en-GB"/>
+        </w:rPr>
+        <w:t xml:space="preserve">, along with a </w:t>
+      </w:r>
+      <w:r>
+        <w:rPr>
+          <w:i/>
+          <w:lang w:eastAsia="en-GB"/>
+        </w:rPr>
+        <w:t>.csv</w:t>
+      </w:r>
+      <w:r>
+        <w:rPr>
+          <w:lang w:eastAsia="en-GB"/>
+        </w:rPr>
+        <w:t xml:space="preserve"> file that has the corresponding images and their labels</w:t>
+      </w:r>
+      <w:r>
+        <w:rPr>
+          <w:lang w:eastAsia="en-GB"/>
+        </w:rPr>
+        <w:t xml:space="preserve"> (shown on the right)</w:t>
+      </w:r>
+      <w:r>
+        <w:rPr>
+          <w:lang w:eastAsia="en-GB"/>
+        </w:rPr>
         <w:t>.</w:t>
       </w:r>
-      <w:proofErr w:type="spellStart"/>
+      <w:r>
+        <w:rPr>
+          <w:lang w:eastAsia="en-GB"/>
+        </w:rPr>
+        <w:t xml:space="preserve"> </w:t>
+      </w:r>
+      <w:r>
+        <w:rPr>
+          <w:lang w:eastAsia="en-GB"/>
+        </w:rPr>
+        <w:t>We can also perform some image augmentations in Keras to f</w:t>
+      </w:r>
+      <w:r>
+        <w:rPr>
+          <w:lang w:eastAsia="en-GB"/>
+        </w:rPr>
+        <w:t>urther expand our training set and prevent overfitting.</w:t>
+      </w:r>
+      <w:r>
+        <w:rPr>
+          <w:lang w:eastAsia="en-GB"/>
+        </w:rPr>
+        <w:t xml:space="preserve"> </w:t>
+      </w:r>
+    </w:p>
+    <w:p>
+      <w:pPr>
+        <w:rPr>
+          <w:lang w:eastAsia="en-GB"/>
+        </w:rPr>
+      </w:pPr>
+      <w:r>
+        <w:rPr>
+          <w:noProof/>
+          <w:lang w:eastAsia="en-GB"/>
+        </w:rPr>
+        <mc:AlternateContent>
+          <mc:Choice Requires="wps">
+            <w:drawing>
+              <wp:anchor distT="0" distB="0" distL="114300" distR="114300" simplePos="0" relativeHeight="251661312" behindDoc="0" locked="0" layoutInCell="1" allowOverlap="1" wp14:anchorId="404A4DEE" wp14:editId="50C7AFAA">
+                <wp:simplePos x="0" y="0"/>
+                <wp:positionH relativeFrom="column">
+                  <wp:posOffset>4870450</wp:posOffset>
+                </wp:positionH>
+                <wp:positionV relativeFrom="paragraph">
+                  <wp:posOffset>95250</wp:posOffset>
+                </wp:positionV>
+                <wp:extent cx="1369695" cy="1488440"/>
+                <wp:effectExtent l="0" t="0" r="0" b="10160"/>
+                <wp:wrapSquare wrapText="bothSides"/>
+                <wp:docPr id="4" name="Text Box 4"/>
+                <wp:cNvGraphicFramePr/>
+                <a:graphic xmlns:a="http://schemas.openxmlformats.org/drawingml/2006/main">
+                  <a:graphicData uri="http://schemas.microsoft.com/office/word/2010/wordprocessingShape">
+                    <wps:wsp>
+                      <wps:cNvSpPr txBox="1"/>
+                      <wps:spPr>
+                        <a:xfrm>
+                          <a:off x="0" y="0"/>
+                          <a:ext cx="1369695" cy="1488440"/>
+                        </a:xfrm>
+                        <a:prstGeom prst="rect">
+                          <a:avLst/>
+                        </a:prstGeom>
+                        <a:noFill/>
+                        <a:ln>
+                          <a:noFill/>
+                        </a:ln>
+                        <a:effectLst/>
+                      </wps:spPr>
+                      <wps:style>
+                        <a:lnRef idx="0">
+                          <a:schemeClr val="accent1"/>
+                        </a:lnRef>
+                        <a:fillRef idx="0">
+                          <a:schemeClr val="accent1"/>
+                        </a:fillRef>
+                        <a:effectRef idx="0">
+                          <a:schemeClr val="accent1"/>
+                        </a:effectRef>
+                        <a:fontRef idx="minor">
+                          <a:schemeClr val="dk1"/>
+                        </a:fontRef>
+                      </wps:style>
+                      <wps:txbx>
+                        <w:txbxContent>
+                          <w:p>
+                            <w:pPr>
+                              <w:rPr>
+                                <w:sz w:val="21"/>
+                              </w:rPr>
+                            </w:pPr>
+                            <w:r>
+                              <w:rPr>
+                                <w:sz w:val="21"/>
+                              </w:rPr>
+                              <w:t>hangul_1.jpeg,</w:t>
+                            </w:r>
+                            <w:r>
+                              <w:rPr>
+                                <w:rFonts w:eastAsia="Malgun Gothic" w:cs="Malgun Gothic"/>
+                                <w:sz w:val="21"/>
+                              </w:rPr>
+                              <w:t>0</w:t>
+                            </w:r>
+                          </w:p>
+                          <w:p>
+                            <w:pPr>
+                              <w:rPr>
+                                <w:sz w:val="21"/>
+                              </w:rPr>
+                            </w:pPr>
+                            <w:r>
+                              <w:rPr>
+                                <w:sz w:val="21"/>
+                              </w:rPr>
+                              <w:t>hangul_2.jpeg,</w:t>
+                            </w:r>
+                            <w:r>
+                              <w:rPr>
+                                <w:rFonts w:eastAsia="Malgun Gothic" w:cs="Malgun Gothic"/>
+                                <w:sz w:val="21"/>
+                              </w:rPr>
+                              <w:t>0</w:t>
+                            </w:r>
+                          </w:p>
+                          <w:p>
+                            <w:pPr>
+                              <w:rPr>
+                                <w:sz w:val="21"/>
+                              </w:rPr>
+                            </w:pPr>
+                            <w:r>
+                              <w:rPr>
+                                <w:sz w:val="21"/>
+                              </w:rPr>
+                              <w:t>hangul_3.jpeg,</w:t>
+                            </w:r>
+                            <w:r>
+                              <w:rPr>
+                                <w:rFonts w:eastAsia="Malgun Gothic" w:cs="Malgun Gothic"/>
+                                <w:sz w:val="21"/>
+                              </w:rPr>
+                              <w:t>0</w:t>
+                            </w:r>
+                          </w:p>
+                          <w:p>
+                            <w:pPr>
+                              <w:rPr>
+                                <w:sz w:val="21"/>
+                              </w:rPr>
+                            </w:pPr>
+                            <w:r>
+                              <w:rPr>
+                                <w:sz w:val="21"/>
+                              </w:rPr>
+                              <w:t>hangul_4.jpeg,</w:t>
+                            </w:r>
+                            <w:r>
+                              <w:rPr>
+                                <w:rFonts w:eastAsia="Malgun Gothic" w:cs="Malgun Gothic"/>
+                                <w:sz w:val="21"/>
+                              </w:rPr>
+                              <w:t>0</w:t>
+                            </w:r>
+                          </w:p>
+                          <w:p>
+                            <w:pPr>
+                              <w:rPr>
+                                <w:sz w:val="21"/>
+                              </w:rPr>
+                            </w:pPr>
+                            <w:r>
+                              <w:rPr>
+                                <w:sz w:val="21"/>
+                              </w:rPr>
+                              <w:t>hangul_5.jpeg,</w:t>
+                            </w:r>
+                            <w:r>
+                              <w:rPr>
+                                <w:rFonts w:eastAsia="Malgun Gothic" w:cs="Malgun Gothic"/>
+                                <w:sz w:val="21"/>
+                              </w:rPr>
+                              <w:t>1</w:t>
+                            </w:r>
+                          </w:p>
+                          <w:p>
+                            <w:pPr>
+                              <w:rPr>
+                                <w:sz w:val="21"/>
+                              </w:rPr>
+                            </w:pPr>
+                            <w:r>
+                              <w:rPr>
+                                <w:sz w:val="21"/>
+                              </w:rPr>
+                              <w:t>hangul_6.jpeg,</w:t>
+                            </w:r>
+                            <w:r>
+                              <w:rPr>
+                                <w:rFonts w:eastAsia="Malgun Gothic" w:cs="Malgun Gothic"/>
+                                <w:sz w:val="21"/>
+                              </w:rPr>
+                              <w:t>1</w:t>
+                            </w:r>
+                          </w:p>
+                          <w:p>
+                            <w:pPr>
+                              <w:rPr>
+                                <w:sz w:val="21"/>
+                              </w:rPr>
+                            </w:pPr>
+                            <w:r>
+                              <w:rPr>
+                                <w:sz w:val="21"/>
+                              </w:rPr>
+                              <w:t>…</w:t>
+                            </w:r>
+                          </w:p>
+                        </w:txbxContent>
+                      </wps:txbx>
+                      <wps:bodyPr rot="0" spcFirstLastPara="0" vertOverflow="overflow" horzOverflow="overflow" vert="horz" wrap="square" lIns="91440" tIns="45720" rIns="91440" bIns="45720" numCol="1" spcCol="0" rtlCol="0" fromWordArt="0" anchor="t" anchorCtr="0" forceAA="0" compatLnSpc="1">
+                        <a:prstTxWarp prst="textNoShape">
+                          <a:avLst/>
+                        </a:prstTxWarp>
+                        <a:noAutofit/>
+                      </wps:bodyPr>
+                    </wps:wsp>
+                  </a:graphicData>
+                </a:graphic>
+                <wp14:sizeRelH relativeFrom="margin">
+                  <wp14:pctWidth>0</wp14:pctWidth>
+                </wp14:sizeRelH>
+                <wp14:sizeRelV relativeFrom="margin">
+                  <wp14:pctHeight>0</wp14:pctHeight>
+                </wp14:sizeRelV>
+              </wp:anchor>
+            </w:drawing>
+          </mc:Choice>
+          <mc:Fallback>
+            <w:pict>
+              <v:shape w14:anchorId="404A4DEE" id="Text Box 4" o:spid="_x0000_s1027" type="#_x0000_t202" style="position:absolute;margin-left:383.5pt;margin-top:7.5pt;width:107.85pt;height:117.2pt;z-index:251661312;visibility:visible;mso-wrap-style:square;mso-width-percent:0;mso-height-percent:0;mso-wrap-distance-left:9pt;mso-wrap-distance-top:0;mso-wrap-distance-right:9pt;mso-wrap-distance-bottom:0;mso-position-horizontal:absolute;mso-position-horizontal-relative:text;mso-position-vertical:absolute;mso-position-vertical-relative:text;mso-width-percent:0;mso-height-percent:0;mso-width-relative:margin;mso-height-relative:margin;v-text-anchor:top" o:gfxdata="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" filled="f" stroked="f">
+                <v:textbox>
+                  <w:txbxContent>
+                    <w:p>
+                      <w:pPr>
+                        <w:rPr>
+                          <w:sz w:val="21"/>
+                        </w:rPr>
+                      </w:pPr>
+                      <w:r>
+                        <w:rPr>
+                          <w:sz w:val="21"/>
+                        </w:rPr>
+                        <w:t>hangul_1.jpeg,</w:t>
+                      </w:r>
+                      <w:r>
+                        <w:rPr>
+                          <w:rFonts w:eastAsia="Malgun Gothic" w:cs="Malgun Gothic"/>
+                          <w:sz w:val="21"/>
+                        </w:rPr>
+                        <w:t>0</w:t>
+                      </w:r>
+                    </w:p>
+                    <w:p>
+                      <w:pPr>
+                        <w:rPr>
+                          <w:sz w:val="21"/>
+                        </w:rPr>
+                      </w:pPr>
+                      <w:r>
+                        <w:rPr>
+                          <w:sz w:val="21"/>
+                        </w:rPr>
+                        <w:t>hangul_2.jpeg,</w:t>
+                      </w:r>
+                      <w:r>
+                        <w:rPr>
+                          <w:rFonts w:eastAsia="Malgun Gothic" w:cs="Malgun Gothic"/>
+                          <w:sz w:val="21"/>
+                        </w:rPr>
+                        <w:t>0</w:t>
+                      </w:r>
+                    </w:p>
+                    <w:p>
+                      <w:pPr>
+                        <w:rPr>
+                          <w:sz w:val="21"/>
+                        </w:rPr>
+                      </w:pPr>
+                      <w:r>
+                        <w:rPr>
+                          <w:sz w:val="21"/>
+                        </w:rPr>
+                        <w:t>hangul_3.jpeg,</w:t>
+                      </w:r>
+                      <w:r>
+                        <w:rPr>
+                          <w:rFonts w:eastAsia="Malgun Gothic" w:cs="Malgun Gothic"/>
+                          <w:sz w:val="21"/>
+                        </w:rPr>
+                        <w:t>0</w:t>
+                      </w:r>
+                    </w:p>
+                    <w:p>
+                      <w:pPr>
+                        <w:rPr>
+                          <w:sz w:val="21"/>
+                        </w:rPr>
+                      </w:pPr>
+                      <w:r>
+                        <w:rPr>
+                          <w:sz w:val="21"/>
+                        </w:rPr>
+                        <w:t>hangul_4.jpeg,</w:t>
+                      </w:r>
+                      <w:r>
+                        <w:rPr>
+                          <w:rFonts w:eastAsia="Malgun Gothic" w:cs="Malgun Gothic"/>
+                          <w:sz w:val="21"/>
+                        </w:rPr>
+                        <w:t>0</w:t>
+                      </w:r>
+                    </w:p>
+                    <w:p>
+                      <w:pPr>
+                        <w:rPr>
+                          <w:sz w:val="21"/>
+                        </w:rPr>
+                      </w:pPr>
+                      <w:r>
+                        <w:rPr>
+                          <w:sz w:val="21"/>
+                        </w:rPr>
+                        <w:t>hangul_5.jpeg,</w:t>
+                      </w:r>
+                      <w:r>
+                        <w:rPr>
+                          <w:rFonts w:eastAsia="Malgun Gothic" w:cs="Malgun Gothic"/>
+                          <w:sz w:val="21"/>
+                        </w:rPr>
+                        <w:t>1</w:t>
+                      </w:r>
+                    </w:p>
+                    <w:p>
+                      <w:pPr>
+                        <w:rPr>
+                          <w:sz w:val="21"/>
+                        </w:rPr>
+                      </w:pPr>
+                      <w:r>
+                        <w:rPr>
+                          <w:sz w:val="21"/>
+                        </w:rPr>
+                        <w:t>hangul_6.jpeg,</w:t>
+                      </w:r>
+                      <w:r>
+                        <w:rPr>
+                          <w:rFonts w:eastAsia="Malgun Gothic" w:cs="Malgun Gothic"/>
+                          <w:sz w:val="21"/>
+                        </w:rPr>
+                        <w:t>1</w:t>
+                      </w:r>
+                    </w:p>
+                    <w:p>
+                      <w:pPr>
+                        <w:rPr>
+                          <w:sz w:val="21"/>
+                        </w:rPr>
+                      </w:pPr>
+                      <w:r>
+                        <w:rPr>
+                          <w:sz w:val="21"/>
+                        </w:rPr>
+                        <w:t>…</w:t>
+                      </w:r>
+                    </w:p>
+                  </w:txbxContent>
+                </v:textbox>
+                <w10:wrap type="square"/>
+              </v:shape>
+            </w:pict>
+          </mc:Fallback>
+        </mc:AlternateContent>
+      </w:r>
+    </w:p>
+    <w:p>
+      <w:pPr>
+        <w:pStyle w:val="NoSpacing"/>
+      </w:pPr>
+      <w:r>
+        <w:rPr>
+          <w:lang w:eastAsia="en-GB"/>
+        </w:rPr>
+        <w:t xml:space="preserve">We </w:t>
+      </w:r>
+      <w:r>
+        <w:rPr>
+          <w:lang w:eastAsia="en-GB"/>
+        </w:rPr>
+        <w:t xml:space="preserve">use the </w:t>
+      </w:r>
       <w:r>
         <w:rPr>
           <w:i/>
           <w:lang w:eastAsia="en-GB"/>
         </w:rPr>
-        <w:t>ttf</w:t>
-      </w:r>
-      <w:proofErr w:type="spellEnd"/>
-      <w:r>
-        <w:rPr>
-          <w:lang w:eastAsia="en-GB"/>
-        </w:rPr>
-        <w:t xml:space="preserve"> files </w:t>
-      </w:r>
-      <w:r>
-        <w:rPr>
-          <w:lang w:eastAsia="en-GB"/>
-        </w:rPr>
-        <w:t>into JPEG</w:t>
-      </w:r>
-      <w:r>
-        <w:rPr>
-          <w:lang w:eastAsia="en-GB"/>
-        </w:rPr>
-        <w:t xml:space="preserve"> already exists. W</w:t>
-      </w:r>
-      <w:r>
-        <w:rPr>
-          <w:lang w:eastAsia="en-GB"/>
-        </w:rPr>
-        <w:t>e</w:t>
-      </w:r>
-      <w:r>
-        <w:rPr>
-          <w:lang w:eastAsia="en-GB"/>
-        </w:rPr>
-        <w:t xml:space="preserve"> download fonts </w:t>
-      </w:r>
-      <w:r>
-        <w:rPr>
-          <w:lang w:eastAsia="en-GB"/>
-        </w:rPr>
-        <w:t xml:space="preserve">from the website </w:t>
-      </w:r>
-      <w:proofErr w:type="spellStart"/>
+        <w:t>.csv</w:t>
+      </w:r>
+      <w:r>
+        <w:rPr>
+          <w:lang w:eastAsia="en-GB"/>
+        </w:rPr>
+        <w:t xml:space="preserve"> file and the list of all characters we are classifying for to create our </w:t>
+      </w:r>
       <w:r>
         <w:rPr>
           <w:b/>
           <w:lang w:eastAsia="en-GB"/>
         </w:rPr>
-        <w:t>naver</w:t>
-      </w:r>
-      <w:proofErr w:type="spellEnd"/>
-      <w:r>
-        <w:rPr>
-          <w:lang w:eastAsia="en-GB"/>
-        </w:rPr>
-        <w:t xml:space="preserve">, and </w:t>
-      </w:r>
-      <w:r>
-        <w:rPr>
-          <w:lang w:eastAsia="en-GB"/>
-        </w:rPr>
-        <w:t xml:space="preserve">then use a python script to convert these images into JPEG format. </w:t>
-      </w:r>
-    </w:p>
-    <w:p>
-      <w:pPr>
-        <w:rPr>
-          <w:lang w:eastAsia="en-GB"/>
-        </w:rPr>
-      </w:pPr>
-    </w:p>
-    <w:p>
-      <w:pPr>
-        <w:rPr>
-          <w:lang w:eastAsia="en-GB"/>
-        </w:rPr>
-      </w:pPr>
-      <w:r>
-        <w:rPr>
-          <w:lang w:eastAsia="en-GB"/>
-        </w:rPr>
-        <w:t xml:space="preserve">Keras provides a function to convert JPEG images </w:t>
-      </w:r>
-      <w:r>
-        <w:rPr>
-          <w:lang w:eastAsia="en-GB"/>
-        </w:rPr>
-        <w:t>into a form it can read</w:t>
-      </w:r>
-      <w:r>
-        <w:rPr>
-          <w:lang w:eastAsia="en-GB"/>
-        </w:rPr>
-        <w:t xml:space="preserve">, making </w:t>
-      </w:r>
-      <w:r>
-        <w:rPr>
-          <w:lang w:eastAsia="en-GB"/>
-        </w:rPr>
-        <w:t>the process of creating</w:t>
-      </w:r>
-      <w:r>
-        <w:rPr>
-          <w:lang w:eastAsia="en-GB"/>
-        </w:rPr>
-        <w:t xml:space="preserve"> an input pipeline very easy. </w:t>
-      </w:r>
-      <w:r>
-        <w:rPr>
-          <w:lang w:eastAsia="en-GB"/>
-        </w:rPr>
-        <w:t xml:space="preserve">We can also perform some image augmentations in Keras to further expand our training set. </w:t>
-      </w:r>
+        <w:t>training</w:t>
+      </w:r>
+      <w:r>
+        <w:rPr>
+          <w:lang w:eastAsia="en-GB"/>
+        </w:rPr>
+        <w:t xml:space="preserve"> and </w:t>
+      </w:r>
+      <w:r>
+        <w:rPr>
+          <w:b/>
+          <w:lang w:eastAsia="en-GB"/>
+        </w:rPr>
+        <w:t>testing</w:t>
+      </w:r>
+      <w:r>
+        <w:rPr>
+          <w:lang w:eastAsia="en-GB"/>
+        </w:rPr>
+        <w:t xml:space="preserve"> datasets.  To do this, we first convert the labels to </w:t>
+      </w:r>
+      <w:r>
+        <w:rPr>
+          <w:b/>
+          <w:lang w:eastAsia="en-GB"/>
+        </w:rPr>
+        <w:t>one-hot</w:t>
+      </w:r>
+      <w:r>
+        <w:rPr>
+          <w:lang w:eastAsia="en-GB"/>
+        </w:rPr>
+        <w:t xml:space="preserve"> labels. This is done quickly by first replacing each character with an integer</w:t>
+      </w:r>
+      <w:r>
+        <w:rPr>
+          <w:lang w:eastAsia="en-GB"/>
+        </w:rPr>
+        <w:t xml:space="preserve"> as shown on the right</w:t>
+      </w:r>
+      <w:r>
+        <w:rPr>
+          <w:lang w:eastAsia="en-GB"/>
+        </w:rPr>
+        <w:t xml:space="preserve">, and then using </w:t>
+      </w:r>
+      <w:r>
+        <w:rPr>
+          <w:rFonts w:ascii="Consolas" w:hAnsi="Consolas"/>
+          <w:sz w:val="22"/>
+          <w:lang w:eastAsia="en-GB"/>
+        </w:rPr>
+        <w:t>to_categorical</w:t>
+      </w:r>
+      <w:r>
+        <w:rPr>
+          <w:rFonts w:ascii="Consolas" w:hAnsi="Consolas"/>
+          <w:sz w:val="22"/>
+          <w:lang w:eastAsia="en-GB"/>
+        </w:rPr>
+        <w:t xml:space="preserve"> </w:t>
+      </w:r>
+      <w:r>
+        <w:t xml:space="preserve">to get the one-hot </w:t>
+      </w:r>
+      <w:r>
+        <w:t xml:space="preserve">values. </w:t>
+      </w:r>
+    </w:p>
+    <w:p>
+      <w:r>
+        <w:br/>
+        <w:t xml:space="preserve">Finally, we define a generator to use with </w:t>
+      </w:r>
+      <w:r>
+        <w:rPr>
+          <w:rFonts w:ascii="Consolas" w:hAnsi="Consolas"/>
+          <w:sz w:val="22"/>
+          <w:lang w:eastAsia="en-GB"/>
+        </w:rPr>
+        <w:t xml:space="preserve">fit_generator </w:t>
+      </w:r>
+      <w:r>
+        <w:t>during</w:t>
+      </w:r>
+      <w:r>
+        <w:t xml:space="preserve"> training, which handles the memory management. This is necessary because we will use a large amount of data during training, and loading it all into RAM </w:t>
+      </w:r>
+      <w:r>
+        <w:t xml:space="preserve">might not be </w:t>
+      </w:r>
+      <w:r>
+        <w:t>efficient</w:t>
+      </w:r>
+      <w:r>
+        <w:t>.</w:t>
+      </w:r>
+    </w:p>
+    <w:p>
+      <w:pPr>
+        <w:rPr>
+          <w:lang w:eastAsia="en-GB"/>
+        </w:rPr>
+      </w:pPr>
+    </w:p>
+    <w:p>
+      <w:pPr>
+        <w:rPr>
+          <w:lang w:eastAsia="en-GB"/>
+        </w:rPr>
+      </w:pPr>
+    </w:p>
+    <w:p>
+      <w:pPr>
+        <w:rPr>
+          <w:lang w:eastAsia="en-GB"/>
+        </w:rPr>
+      </w:pPr>
       <w:bookmarkStart w:id="4" w:name="_GoBack"/>
       <w:bookmarkEnd w:id="4"/>
-    </w:p>
-    <w:p>
-      <w:pPr>
-        <w:rPr>
-          <w:lang w:eastAsia="en-GB"/>
-        </w:rPr>
-      </w:pPr>
-    </w:p>
-    <w:p>
-      <w:pPr>
-        <w:rPr>
-          <w:lang w:eastAsia="en-GB"/>
-        </w:rPr>
-      </w:pPr>
-    </w:p>
-    <w:p>
-      <w:pPr>
-        <w:rPr>
-          <w:lang w:eastAsia="en-GB"/>
-        </w:rPr>
-      </w:pPr>
-    </w:p>
-    <w:p>
-      <w:pPr>
-        <w:rPr>
-          <w:lang w:eastAsia="en-GB"/>
-        </w:rPr>
-      </w:pPr>
-    </w:p>
-    <w:p>
-      <w:pPr>
-        <w:rPr>
-          <w:lang w:eastAsia="en-GB"/>
-        </w:rPr>
-      </w:pPr>
-    </w:p>
-    <w:p>
-      <w:pPr>
-        <w:rPr>
-          <w:lang w:eastAsia="en-GB"/>
-        </w:rPr>
-      </w:pPr>
-    </w:p>
-    <w:p>
-      <w:pPr>
-        <w:rPr>
-          <w:lang w:eastAsia="en-GB"/>
-        </w:rPr>
-      </w:pPr>
     </w:p>
     <w:sectPr>
       <w:pgSz w:w="11900" w:h="16840"/>
@@ -2695,7 +3485,6 @@
   <w:style w:type="character" w:default="1" w:styleId="DefaultParagraphFont">
     <w:name w:val="Default Paragraph Font"/>
     <w:uiPriority w:val="1"/>
-    <w:semiHidden/>
     <w:unhideWhenUsed/>
   </w:style>
   <w:style w:type="table" w:default="1" w:styleId="TableNormal">
@@ -3471,7 +4260,7 @@
 </file>
 
 <file path=customXml/itemProps1.xml><?xml version="1.0" encoding="utf-8"?>
-<ds:datastoreItem xmlns:ds="http://schemas.openxmlformats.org/officeDocument/2006/customXml" ds:itemID="{F9A77E9E-F1A8-C94C-83DA-0E72F22867EA}">
+<ds:datastoreItem xmlns:ds="http://schemas.openxmlformats.org/officeDocument/2006/customXml" ds:itemID="{AD6C82DB-B7E6-8541-9C2E-3A7D3F6B53A2}">
   <ds:schemaRefs>
     <ds:schemaRef ds:uri="http://schemas.openxmlformats.org/officeDocument/2006/bibliography"/>
   </ds:schemaRefs>

</xml_diff>